<commit_message>
Removed placeholder texts, added borders to boxes
</commit_message>
<xml_diff>
--- a/Validation Screenshots.docx
+++ b/Validation Screenshots.docx
@@ -18,10 +18,27 @@
         <w:t xml:space="preserve">For CSS: I used the Stylelint </w:t>
       </w:r>
       <w:r>
-        <w:t xml:space="preserve">and also validated the CSS on </w:t>
+        <w:t xml:space="preserve">on VSCode Editor </w:t>
+      </w:r>
+      <w:r>
+        <w:t xml:space="preserve">and validated the CSS on </w:t>
+      </w:r>
+      <w:r>
+        <w:t xml:space="preserve">atatus.com/tools/css-lint.  There was nothing major found in either one.  However, I was checking out the readability of the page and found the contrast between some of the colours were off, so I improved that, in addition, I removed some other redundant headers that were in that code that did not do anything. </w:t>
       </w:r>
     </w:p>
     <w:p/>
+    <w:p>
+      <w:r>
+        <w:t xml:space="preserve">For the Cross Browser check: I used sauce labs, I did not find any noticeable difference in functionality or appearance between the browsers.  The only thing that I noticed was an animation that functioned in Safari, Firefox and Edge, but strangely enough not Chrome.  </w:t>
+      </w:r>
+      <w:r>
+        <w:t>I decided to remove it to be consistent across the browsers.</w:t>
+      </w:r>
+      <w:r>
+        <w:t xml:space="preserve"> </w:t>
+      </w:r>
+    </w:p>
     <w:p/>
     <w:p>
       <w:r>

</xml_diff>